<commit_message>
Requisitos e Diagrama de Casos de Uso
</commit_message>
<xml_diff>
--- a/BBTodoDia.docx
+++ b/BBTodoDia.docx
@@ -1,6 +1,6 @@
 
 <file path=word/document.xml><?xml version="1.0" encoding="utf-8"?>
-<w:document xmlns:wpc="http://schemas.microsoft.com/office/word/2010/wordprocessingCanvas" xmlns:cx="http://schemas.microsoft.com/office/drawing/2014/chartex" xmlns:cx1="http://schemas.microsoft.com/office/drawing/2015/9/8/chartex" xmlns:cx2="http://schemas.microsoft.com/office/drawing/2015/10/21/chartex" xmlns:cx3="http://schemas.microsoft.com/office/drawing/2016/5/9/chartex" xmlns:cx4="http://schemas.microsoft.com/office/drawing/2016/5/10/chartex" xmlns:cx5="http://schemas.microsoft.com/office/drawing/2016/5/11/chartex" xmlns:cx6="http://schemas.microsoft.com/office/drawing/2016/5/12/chartex" xmlns:cx7="http://schemas.microsoft.com/office/drawing/2016/5/13/chartex" xmlns:cx8="http://schemas.microsoft.com/office/drawing/2016/5/14/chartex" xmlns:mc="http://schemas.openxmlformats.org/markup-compatibility/2006" xmlns:aink="http://schemas.microsoft.com/office/drawing/2016/ink" xmlns:am3d="http://schemas.microsoft.com/office/drawing/2017/model3d" xmlns:o="urn:schemas-microsoft-com:office:office" xmlns:r="http://schemas.openxmlformats.org/officeDocument/2006/relationships" xmlns:m="http://schemas.openxmlformats.org/officeDocument/2006/math" xmlns:v="urn:schemas-microsoft-com:vml" xmlns:wp14="http://schemas.microsoft.com/office/word/2010/wordprocessingDrawing" xmlns:wp="http://schemas.openxmlformats.org/drawingml/2006/wordprocessingDrawing" xmlns:w10="urn:schemas-microsoft-com:office:word" xmlns:w="http://schemas.openxmlformats.org/wordprocessingml/2006/main" xmlns:w14="http://schemas.microsoft.com/office/word/2010/wordml" xmlns:w15="http://schemas.microsoft.com/office/word/2012/wordml" xmlns:w16cid="http://schemas.microsoft.com/office/word/2016/wordml/cid" xmlns:w16se="http://schemas.microsoft.com/office/word/2015/wordml/symex" xmlns:wpg="http://schemas.microsoft.com/office/word/2010/wordprocessingGroup" xmlns:wpi="http://schemas.microsoft.com/office/word/2010/wordprocessingInk" xmlns:wne="http://schemas.microsoft.com/office/word/2006/wordml" xmlns:wps="http://schemas.microsoft.com/office/word/2010/wordprocessingShape" mc:Ignorable="w14 w15 w16se w16cid wp14">
+<w:document xmlns:wpc="http://schemas.microsoft.com/office/word/2010/wordprocessingCanvas" xmlns:mc="http://schemas.openxmlformats.org/markup-compatibility/2006" xmlns:o="urn:schemas-microsoft-com:office:office" xmlns:r="http://schemas.openxmlformats.org/officeDocument/2006/relationships" xmlns:m="http://schemas.openxmlformats.org/officeDocument/2006/math" xmlns:v="urn:schemas-microsoft-com:vml" xmlns:wp14="http://schemas.microsoft.com/office/word/2010/wordprocessingDrawing" xmlns:wp="http://schemas.openxmlformats.org/drawingml/2006/wordprocessingDrawing" xmlns:w10="urn:schemas-microsoft-com:office:word" xmlns:w="http://schemas.openxmlformats.org/wordprocessingml/2006/main" xmlns:w14="http://schemas.microsoft.com/office/word/2010/wordml" xmlns:w15="http://schemas.microsoft.com/office/word/2012/wordml" xmlns:wpg="http://schemas.microsoft.com/office/word/2010/wordprocessingGroup" xmlns:wpi="http://schemas.microsoft.com/office/word/2010/wordprocessingInk" xmlns:wne="http://schemas.microsoft.com/office/word/2006/wordml" xmlns:wps="http://schemas.microsoft.com/office/word/2010/wordprocessingShape" mc:Ignorable="w14 w15 wp14">
   <w:body>
     <w:tbl>
       <w:tblPr>
@@ -178,7 +178,7 @@
                     </wp:anchor>
                   </w:drawing>
                 </mc:Choice>
-                <mc:Fallback>
+                <mc:Fallback xmlns:w16se="http://schemas.microsoft.com/office/word/2015/wordml/symex" xmlns:w16cid="http://schemas.microsoft.com/office/word/2016/wordml/cid" xmlns:am3d="http://schemas.microsoft.com/office/drawing/2017/model3d" xmlns:aink="http://schemas.microsoft.com/office/drawing/2016/ink" xmlns:cx8="http://schemas.microsoft.com/office/drawing/2016/5/14/chartex" xmlns:cx7="http://schemas.microsoft.com/office/drawing/2016/5/13/chartex" xmlns:cx6="http://schemas.microsoft.com/office/drawing/2016/5/12/chartex" xmlns:cx5="http://schemas.microsoft.com/office/drawing/2016/5/11/chartex" xmlns:cx4="http://schemas.microsoft.com/office/drawing/2016/5/10/chartex" xmlns:cx3="http://schemas.microsoft.com/office/drawing/2016/5/9/chartex" xmlns:cx2="http://schemas.microsoft.com/office/drawing/2015/10/21/chartex" xmlns:cx1="http://schemas.microsoft.com/office/drawing/2015/9/8/chartex" xmlns:cx="http://schemas.microsoft.com/office/drawing/2014/chartex">
                   <w:pict>
                     <v:group w14:anchorId="2CC1E6E7" id="Grupo 4" o:spid="_x0000_s1026" style="position:absolute;margin-left:-2.55pt;margin-top:.7pt;width:62.45pt;height:58.25pt;z-index:251657728;mso-width-relative:margin;mso-height-relative:margin" coordsize="19050,25426" o:gfxdata="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">
                       <v:shapetype id="_x0000_t75" coordsize="21600,21600" o:spt="75" o:preferrelative="t" path="m@4@5l@4@11@9@11@9@5xe" filled="f" stroked="f">
@@ -594,12 +594,30 @@
           <w:rFonts w:ascii="Cambria" w:hAnsi="Cambria"/>
           <w:szCs w:val="24"/>
         </w:rPr>
-        <w:t xml:space="preserve">O aplicativo será desenvolvido para as plataformas Android e </w:t>
+        <w:t xml:space="preserve">O aplicativo será desenvolvido para as plataformas </w:t>
       </w:r>
       <w:proofErr w:type="spellStart"/>
       <w:r>
         <w:rPr>
           <w:rFonts w:ascii="Cambria" w:hAnsi="Cambria"/>
+          <w:i/>
+          <w:szCs w:val="24"/>
+        </w:rPr>
+        <w:t>Android</w:t>
+      </w:r>
+      <w:proofErr w:type="spellEnd"/>
+      <w:r>
+        <w:rPr>
+          <w:rFonts w:ascii="Cambria" w:hAnsi="Cambria"/>
+          <w:szCs w:val="24"/>
+        </w:rPr>
+        <w:t xml:space="preserve"> e </w:t>
+      </w:r>
+      <w:proofErr w:type="spellStart"/>
+      <w:r>
+        <w:rPr>
+          <w:rFonts w:ascii="Cambria" w:hAnsi="Cambria"/>
+          <w:i/>
           <w:szCs w:val="24"/>
         </w:rPr>
         <w:t>IoS</w:t>
@@ -672,7 +690,16 @@
           <w:rFonts w:ascii="Cambria" w:hAnsi="Cambria"/>
           <w:szCs w:val="24"/>
         </w:rPr>
-        <w:t>Agendamento das vacinas que deverão ser tomadas no futuro, incluindo nome e data prevista. O sistema deverá emitir um ou mais alertas quando a data da vacinação se aproximar, o que pode ser configurado no momento da criação do agendamento;</w:t>
+        <w:t xml:space="preserve">Agendamento das vacinas que deverão ser tomadas no futuro, incluindo nome e data prevista. O sistema deverá emitir um ou mais alertas quando a data da vacinação se aproximar, o que pode ser configurado </w:t>
+      </w:r>
+      <w:bookmarkStart w:id="0" w:name="_GoBack"/>
+      <w:bookmarkEnd w:id="0"/>
+      <w:r>
+        <w:rPr>
+          <w:rFonts w:ascii="Cambria" w:hAnsi="Cambria"/>
+          <w:szCs w:val="24"/>
+        </w:rPr>
+        <w:t>no momento da criação do agendamento;</w:t>
       </w:r>
     </w:p>
     <w:p>
@@ -795,16 +822,7 @@
           <w:rFonts w:ascii="Cambria" w:hAnsi="Cambria"/>
           <w:szCs w:val="24"/>
         </w:rPr>
-        <w:t xml:space="preserve"> Versões futuras poderão contemplar</w:t>
-      </w:r>
-      <w:bookmarkStart w:id="0" w:name="_GoBack"/>
-      <w:bookmarkEnd w:id="0"/>
-      <w:r>
-        <w:rPr>
-          <w:rFonts w:ascii="Cambria" w:hAnsi="Cambria"/>
-          <w:szCs w:val="24"/>
-        </w:rPr>
-        <w:t xml:space="preserve"> o acompanhamento de vários bebês.</w:t>
+        <w:t xml:space="preserve"> Versões futuras poderão contemplar o acompanhamento de vários bebês.</w:t>
       </w:r>
     </w:p>
     <w:p>
@@ -840,7 +858,7 @@
 </file>
 
 <file path=word/numbering.xml><?xml version="1.0" encoding="utf-8"?>
-<w:numbering xmlns:wpc="http://schemas.microsoft.com/office/word/2010/wordprocessingCanvas" xmlns:cx="http://schemas.microsoft.com/office/drawing/2014/chartex" xmlns:cx1="http://schemas.microsoft.com/office/drawing/2015/9/8/chartex" xmlns:cx2="http://schemas.microsoft.com/office/drawing/2015/10/21/chartex" xmlns:cx3="http://schemas.microsoft.com/office/drawing/2016/5/9/chartex" xmlns:cx4="http://schemas.microsoft.com/office/drawing/2016/5/10/chartex" xmlns:cx5="http://schemas.microsoft.com/office/drawing/2016/5/11/chartex" xmlns:cx6="http://schemas.microsoft.com/office/drawing/2016/5/12/chartex" xmlns:cx7="http://schemas.microsoft.com/office/drawing/2016/5/13/chartex" xmlns:cx8="http://schemas.microsoft.com/office/drawing/2016/5/14/chartex" xmlns:mc="http://schemas.openxmlformats.org/markup-compatibility/2006" xmlns:aink="http://schemas.microsoft.com/office/drawing/2016/ink" xmlns:am3d="http://schemas.microsoft.com/office/drawing/2017/model3d" xmlns:o="urn:schemas-microsoft-com:office:office" xmlns:r="http://schemas.openxmlformats.org/officeDocument/2006/relationships" xmlns:m="http://schemas.openxmlformats.org/officeDocument/2006/math" xmlns:v="urn:schemas-microsoft-com:vml" xmlns:wp14="http://schemas.microsoft.com/office/word/2010/wordprocessingDrawing" xmlns:wp="http://schemas.openxmlformats.org/drawingml/2006/wordprocessingDrawing" xmlns:w10="urn:schemas-microsoft-com:office:word" xmlns:w="http://schemas.openxmlformats.org/wordprocessingml/2006/main" xmlns:w14="http://schemas.microsoft.com/office/word/2010/wordml" xmlns:w15="http://schemas.microsoft.com/office/word/2012/wordml" xmlns:w16cid="http://schemas.microsoft.com/office/word/2016/wordml/cid" xmlns:w16se="http://schemas.microsoft.com/office/word/2015/wordml/symex" xmlns:wpg="http://schemas.microsoft.com/office/word/2010/wordprocessingGroup" xmlns:wpi="http://schemas.microsoft.com/office/word/2010/wordprocessingInk" xmlns:wne="http://schemas.microsoft.com/office/word/2006/wordml" xmlns:wps="http://schemas.microsoft.com/office/word/2010/wordprocessingShape" mc:Ignorable="w14 w15 w16se w16cid wp14">
+<w:numbering xmlns:wpc="http://schemas.microsoft.com/office/word/2010/wordprocessingCanvas" xmlns:mc="http://schemas.openxmlformats.org/markup-compatibility/2006" xmlns:o="urn:schemas-microsoft-com:office:office" xmlns:r="http://schemas.openxmlformats.org/officeDocument/2006/relationships" xmlns:m="http://schemas.openxmlformats.org/officeDocument/2006/math" xmlns:v="urn:schemas-microsoft-com:vml" xmlns:wp14="http://schemas.microsoft.com/office/word/2010/wordprocessingDrawing" xmlns:wp="http://schemas.openxmlformats.org/drawingml/2006/wordprocessingDrawing" xmlns:w10="urn:schemas-microsoft-com:office:word" xmlns:w="http://schemas.openxmlformats.org/wordprocessingml/2006/main" xmlns:w14="http://schemas.microsoft.com/office/word/2010/wordml" xmlns:w15="http://schemas.microsoft.com/office/word/2012/wordml" xmlns:wpg="http://schemas.microsoft.com/office/word/2010/wordprocessingGroup" xmlns:wpi="http://schemas.microsoft.com/office/word/2010/wordprocessingInk" xmlns:wne="http://schemas.microsoft.com/office/word/2006/wordml" xmlns:wps="http://schemas.microsoft.com/office/word/2010/wordprocessingShape" mc:Ignorable="w14 w15 wp14">
   <w:abstractNum w:abstractNumId="0" w15:restartNumberingAfterBreak="0">
     <w:nsid w:val="01123AD0"/>
     <w:multiLevelType w:val="hybridMultilevel"/>
@@ -2660,7 +2678,7 @@
 </file>
 
 <file path=word/styles.xml><?xml version="1.0" encoding="utf-8"?>
-<w:styles xmlns:mc="http://schemas.openxmlformats.org/markup-compatibility/2006" xmlns:r="http://schemas.openxmlformats.org/officeDocument/2006/relationships" xmlns:w="http://schemas.openxmlformats.org/wordprocessingml/2006/main" xmlns:w14="http://schemas.microsoft.com/office/word/2010/wordml" xmlns:w15="http://schemas.microsoft.com/office/word/2012/wordml" xmlns:w16cid="http://schemas.microsoft.com/office/word/2016/wordml/cid" xmlns:w16se="http://schemas.microsoft.com/office/word/2015/wordml/symex" mc:Ignorable="w14 w15 w16se w16cid">
+<w:styles xmlns:mc="http://schemas.openxmlformats.org/markup-compatibility/2006" xmlns:r="http://schemas.openxmlformats.org/officeDocument/2006/relationships" xmlns:w="http://schemas.openxmlformats.org/wordprocessingml/2006/main" xmlns:w14="http://schemas.microsoft.com/office/word/2010/wordml" xmlns:w15="http://schemas.microsoft.com/office/word/2012/wordml" mc:Ignorable="w14 w15">
   <w:docDefaults>
     <w:rPrDefault>
       <w:rPr>
@@ -2670,7 +2688,7 @@
     </w:rPrDefault>
     <w:pPrDefault/>
   </w:docDefaults>
-  <w:latentStyles w:defLockedState="0" w:defUIPriority="99" w:defSemiHidden="0" w:defUnhideWhenUsed="0" w:defQFormat="0" w:count="375">
+  <w:latentStyles w:defLockedState="0" w:defUIPriority="99" w:defSemiHidden="0" w:defUnhideWhenUsed="0" w:defQFormat="0" w:count="371">
     <w:lsdException w:name="Normal" w:uiPriority="0" w:qFormat="1"/>
     <w:lsdException w:name="heading 1" w:uiPriority="9" w:qFormat="1"/>
     <w:lsdException w:name="heading 2" w:uiPriority="9" w:qFormat="1"/>
@@ -3042,10 +3060,6 @@
     <w:lsdException w:name="List Table 5 Dark Accent 6" w:uiPriority="50"/>
     <w:lsdException w:name="List Table 6 Colorful Accent 6" w:uiPriority="51"/>
     <w:lsdException w:name="List Table 7 Colorful Accent 6" w:uiPriority="52"/>
-    <w:lsdException w:name="Mention" w:semiHidden="1" w:unhideWhenUsed="1"/>
-    <w:lsdException w:name="Smart Hyperlink" w:semiHidden="1" w:unhideWhenUsed="1"/>
-    <w:lsdException w:name="Hashtag" w:semiHidden="1" w:unhideWhenUsed="1"/>
-    <w:lsdException w:name="Unresolved Mention" w:semiHidden="1" w:unhideWhenUsed="1"/>
   </w:latentStyles>
   <w:style w:type="paragraph" w:default="1" w:styleId="Normal">
     <w:name w:val="Normal"/>
@@ -3527,7 +3541,7 @@
 </file>
 
 <file path=customXml/itemProps1.xml><?xml version="1.0" encoding="utf-8"?>
-<ds:datastoreItem xmlns:ds="http://schemas.openxmlformats.org/officeDocument/2006/customXml" ds:itemID="{D4A28C27-42F4-4DF1-9B1D-CD8F0B9CF8FD}">
+<ds:datastoreItem xmlns:ds="http://schemas.openxmlformats.org/officeDocument/2006/customXml" ds:itemID="{FF2C0549-ED13-439B-91A1-D4E57BAF60DA}">
   <ds:schemaRefs>
     <ds:schemaRef ds:uri="http://schemas.openxmlformats.org/officeDocument/2006/bibliography"/>
   </ds:schemaRefs>

</xml_diff>